<commit_message>
Bueno ejemplo de la clase 2 de los jueves
</commit_message>
<xml_diff>
--- a/Clase - II/Apunte de clase.docx
+++ b/Clase - II/Apunte de clase.docx
@@ -455,7 +455,23 @@
     </w:p>
     <w:p>
       <w:r>
-        <w:t>2. Descarga Eclipse IDE for Java Developers.</w:t>
+        <w:t xml:space="preserve">2. Descarga Eclipse IDE </w:t>
+      </w:r>
+      <w:proofErr w:type="spellStart"/>
+      <w:r>
+        <w:t>for</w:t>
+      </w:r>
+      <w:proofErr w:type="spellEnd"/>
+      <w:r>
+        <w:t xml:space="preserve"> Java </w:t>
+      </w:r>
+      <w:proofErr w:type="spellStart"/>
+      <w:r>
+        <w:t>Developers</w:t>
+      </w:r>
+      <w:proofErr w:type="spellEnd"/>
+      <w:r>
+        <w:t>.</w:t>
       </w:r>
     </w:p>
     <w:p>
@@ -465,17 +481,41 @@
     </w:p>
     <w:p>
       <w:r>
-        <w:t>4. Elige la carpeta de instalación y haz clic en Install.</w:t>
-      </w:r>
-    </w:p>
-    <w:p>
-      <w:r>
-        <w:t>5. Una vez finalizada la instalación, haz clic en Launch.</w:t>
-      </w:r>
-    </w:p>
-    <w:p>
-      <w:r>
-        <w:t>6. Configura el workspace para almacenar tus proyectos.</w:t>
+        <w:t xml:space="preserve">4. Elige la carpeta de instalación y haz clic en </w:t>
+      </w:r>
+      <w:proofErr w:type="spellStart"/>
+      <w:r>
+        <w:t>Install</w:t>
+      </w:r>
+      <w:proofErr w:type="spellEnd"/>
+      <w:r>
+        <w:t>.</w:t>
+      </w:r>
+    </w:p>
+    <w:p>
+      <w:r>
+        <w:t xml:space="preserve">5. Una vez finalizada la instalación, haz clic en </w:t>
+      </w:r>
+      <w:proofErr w:type="spellStart"/>
+      <w:r>
+        <w:t>Launch</w:t>
+      </w:r>
+      <w:proofErr w:type="spellEnd"/>
+      <w:r>
+        <w:t>.</w:t>
+      </w:r>
+    </w:p>
+    <w:p>
+      <w:r>
+        <w:t xml:space="preserve">6. Configura el </w:t>
+      </w:r>
+      <w:proofErr w:type="spellStart"/>
+      <w:r>
+        <w:t>workspace</w:t>
+      </w:r>
+      <w:proofErr w:type="spellEnd"/>
+      <w:r>
+        <w:t xml:space="preserve"> para almacenar tus proyectos.</w:t>
       </w:r>
     </w:p>
     <w:p>
@@ -483,7 +523,15 @@
         <w:pStyle w:val="Ttulo2"/>
       </w:pPr>
       <w:r>
-        <w:t>2. ¿Qué es el JDK (Java Development Kit)?</w:t>
+        <w:t xml:space="preserve">2. ¿Qué es el JDK (Java </w:t>
+      </w:r>
+      <w:proofErr w:type="spellStart"/>
+      <w:r>
+        <w:t>Development</w:t>
+      </w:r>
+      <w:proofErr w:type="spellEnd"/>
+      <w:r>
+        <w:t xml:space="preserve"> Kit)?</w:t>
       </w:r>
     </w:p>
     <w:p>
@@ -493,17 +541,73 @@
     </w:p>
     <w:p>
       <w:r>
-        <w:t>- JRE (Java Runtime Environment): Para ejecutar programas Java.</w:t>
-      </w:r>
-    </w:p>
-    <w:p>
-      <w:r>
-        <w:t>- Compilador (javac): Convierte el código fuente en bytecode.</w:t>
-      </w:r>
-    </w:p>
-    <w:p>
-      <w:r>
-        <w:t>- Herramientas de desarrollo como jar, javadoc, jdb (depurador).</w:t>
+        <w:t xml:space="preserve">- JRE (Java </w:t>
+      </w:r>
+      <w:proofErr w:type="spellStart"/>
+      <w:r>
+        <w:t>Runtime</w:t>
+      </w:r>
+      <w:proofErr w:type="spellEnd"/>
+      <w:r>
+        <w:t xml:space="preserve"> </w:t>
+      </w:r>
+      <w:proofErr w:type="spellStart"/>
+      <w:r>
+        <w:t>Environment</w:t>
+      </w:r>
+      <w:proofErr w:type="spellEnd"/>
+      <w:r>
+        <w:t>): Para ejecutar programas Java.</w:t>
+      </w:r>
+    </w:p>
+    <w:p>
+      <w:r>
+        <w:t>- Compilador (</w:t>
+      </w:r>
+      <w:proofErr w:type="spellStart"/>
+      <w:r>
+        <w:t>javac</w:t>
+      </w:r>
+      <w:proofErr w:type="spellEnd"/>
+      <w:r>
+        <w:t xml:space="preserve">): Convierte el código fuente en </w:t>
+      </w:r>
+      <w:proofErr w:type="spellStart"/>
+      <w:r>
+        <w:t>bytecode</w:t>
+      </w:r>
+      <w:proofErr w:type="spellEnd"/>
+      <w:r>
+        <w:t>.</w:t>
+      </w:r>
+    </w:p>
+    <w:p>
+      <w:r>
+        <w:t xml:space="preserve">- Herramientas de desarrollo como </w:t>
+      </w:r>
+      <w:proofErr w:type="spellStart"/>
+      <w:r>
+        <w:t>jar</w:t>
+      </w:r>
+      <w:proofErr w:type="spellEnd"/>
+      <w:r>
+        <w:t xml:space="preserve">, </w:t>
+      </w:r>
+      <w:proofErr w:type="spellStart"/>
+      <w:r>
+        <w:t>javadoc</w:t>
+      </w:r>
+      <w:proofErr w:type="spellEnd"/>
+      <w:r>
+        <w:t xml:space="preserve">, </w:t>
+      </w:r>
+      <w:proofErr w:type="spellStart"/>
+      <w:r>
+        <w:t>jdb</w:t>
+      </w:r>
+      <w:proofErr w:type="spellEnd"/>
+      <w:r>
+        <w:t xml:space="preserve"> (depurador).</w:t>
       </w:r>
     </w:p>
     <w:p>
@@ -521,17 +625,40 @@
     </w:p>
     <w:p>
       <w:r>
-        <w:t>java -version</w:t>
-      </w:r>
-    </w:p>
-    <w:p>
-      <w:r>
-        <w:t>javac -version</w:t>
-      </w:r>
-    </w:p>
-    <w:p>
-      <w:r>
-        <w:t>Si ves algo como java version "17.0.2", significa que Java está instalado correctamente.</w:t>
+        <w:t>java -</w:t>
+      </w:r>
+      <w:proofErr w:type="spellStart"/>
+      <w:r>
+        <w:t>version</w:t>
+      </w:r>
+      <w:proofErr w:type="spellEnd"/>
+    </w:p>
+    <w:p>
+      <w:proofErr w:type="spellStart"/>
+      <w:r>
+        <w:t>javac</w:t>
+      </w:r>
+      <w:proofErr w:type="spellEnd"/>
+      <w:r>
+        <w:t xml:space="preserve"> -</w:t>
+      </w:r>
+      <w:proofErr w:type="spellStart"/>
+      <w:r>
+        <w:t>version</w:t>
+      </w:r>
+      <w:proofErr w:type="spellEnd"/>
+    </w:p>
+    <w:p>
+      <w:r>
+        <w:t xml:space="preserve">Si ves algo como java </w:t>
+      </w:r>
+      <w:proofErr w:type="spellStart"/>
+      <w:r>
+        <w:t>version</w:t>
+      </w:r>
+      <w:proofErr w:type="spellEnd"/>
+      <w:r>
+        <w:t xml:space="preserve"> "17.0.2", significa que Java está instalado correctamente.</w:t>
       </w:r>
     </w:p>
     <w:p>
@@ -539,7 +666,23 @@
         <w:pStyle w:val="Ttulo2"/>
       </w:pPr>
       <w:r>
-        <w:t>3. Instalación de Java en Visual Studio Code (VS Code)</w:t>
+        <w:t xml:space="preserve">3. Instalación de Java en Visual Studio </w:t>
+      </w:r>
+      <w:proofErr w:type="spellStart"/>
+      <w:r>
+        <w:t>Code</w:t>
+      </w:r>
+      <w:proofErr w:type="spellEnd"/>
+      <w:r>
+        <w:t xml:space="preserve"> (VS </w:t>
+      </w:r>
+      <w:proofErr w:type="spellStart"/>
+      <w:r>
+        <w:t>Code</w:t>
+      </w:r>
+      <w:proofErr w:type="spellEnd"/>
+      <w:r>
+        <w:t>)</w:t>
       </w:r>
     </w:p>
     <w:p>
@@ -557,12 +700,25 @@
         <w:pStyle w:val="Ttulo2"/>
       </w:pPr>
       <w:r>
-        <w:t>Configurar el JDK en VS Code</w:t>
-      </w:r>
-    </w:p>
-    <w:p>
-      <w:r>
-        <w:t>1. Descarga el JDK desde Oracle o Adoptium.</w:t>
+        <w:t xml:space="preserve">Configurar el JDK en VS </w:t>
+      </w:r>
+      <w:proofErr w:type="spellStart"/>
+      <w:r>
+        <w:t>Code</w:t>
+      </w:r>
+      <w:proofErr w:type="spellEnd"/>
+    </w:p>
+    <w:p>
+      <w:r>
+        <w:t xml:space="preserve">1. Descarga el JDK desde Oracle o </w:t>
+      </w:r>
+      <w:proofErr w:type="spellStart"/>
+      <w:r>
+        <w:t>Adoptium</w:t>
+      </w:r>
+      <w:proofErr w:type="spellEnd"/>
+      <w:r>
+        <w:t>.</w:t>
       </w:r>
     </w:p>
     <w:p>
@@ -572,7 +728,15 @@
     </w:p>
     <w:p>
       <w:r>
-        <w:t>3. Verifica con java -version en la terminal.</w:t>
+        <w:t>3. Verifica con java -</w:t>
+      </w:r>
+      <w:proofErr w:type="spellStart"/>
+      <w:r>
+        <w:t>version</w:t>
+      </w:r>
+      <w:proofErr w:type="spellEnd"/>
+      <w:r>
+        <w:t xml:space="preserve"> en la terminal.</w:t>
       </w:r>
     </w:p>
     <w:p>
@@ -580,12 +744,25 @@
         <w:pStyle w:val="Ttulo2"/>
       </w:pPr>
       <w:r>
-        <w:t>Instalar extensiones en VS Code</w:t>
-      </w:r>
-    </w:p>
-    <w:p>
-      <w:r>
-        <w:t>1. Abre Extensiones en VS Code.</w:t>
+        <w:t xml:space="preserve">Instalar extensiones en VS </w:t>
+      </w:r>
+      <w:proofErr w:type="spellStart"/>
+      <w:r>
+        <w:t>Code</w:t>
+      </w:r>
+      <w:proofErr w:type="spellEnd"/>
+    </w:p>
+    <w:p>
+      <w:r>
+        <w:t xml:space="preserve">1. Abre Extensiones en VS </w:t>
+      </w:r>
+      <w:proofErr w:type="spellStart"/>
+      <w:r>
+        <w:t>Code</w:t>
+      </w:r>
+      <w:proofErr w:type="spellEnd"/>
+      <w:r>
+        <w:t>.</w:t>
       </w:r>
     </w:p>
     <w:p>
@@ -596,22 +773,70 @@
     </w:p>
     <w:p>
       <w:r>
-        <w:t>- Extension Pack for Java</w:t>
-      </w:r>
-    </w:p>
-    <w:p>
-      <w:r>
-        <w:t>- Debugger for Java</w:t>
-      </w:r>
-    </w:p>
-    <w:p>
-      <w:r>
-        <w:t>- Maven for Java</w:t>
-      </w:r>
-    </w:p>
-    <w:p>
-      <w:r>
-        <w:t>3. Reinicia VS Code.</w:t>
+        <w:t xml:space="preserve">- </w:t>
+      </w:r>
+      <w:proofErr w:type="spellStart"/>
+      <w:r>
+        <w:t>Extension</w:t>
+      </w:r>
+      <w:proofErr w:type="spellEnd"/>
+      <w:r>
+        <w:t xml:space="preserve"> Pack </w:t>
+      </w:r>
+      <w:proofErr w:type="spellStart"/>
+      <w:r>
+        <w:t>for</w:t>
+      </w:r>
+      <w:proofErr w:type="spellEnd"/>
+      <w:r>
+        <w:t xml:space="preserve"> Java</w:t>
+      </w:r>
+    </w:p>
+    <w:p>
+      <w:r>
+        <w:t xml:space="preserve">- </w:t>
+      </w:r>
+      <w:proofErr w:type="spellStart"/>
+      <w:r>
+        <w:t>Debugger</w:t>
+      </w:r>
+      <w:proofErr w:type="spellEnd"/>
+      <w:r>
+        <w:t xml:space="preserve"> </w:t>
+      </w:r>
+      <w:proofErr w:type="spellStart"/>
+      <w:r>
+        <w:t>for</w:t>
+      </w:r>
+      <w:proofErr w:type="spellEnd"/>
+      <w:r>
+        <w:t xml:space="preserve"> Java</w:t>
+      </w:r>
+    </w:p>
+    <w:p>
+      <w:r>
+        <w:t xml:space="preserve">- Maven </w:t>
+      </w:r>
+      <w:proofErr w:type="spellStart"/>
+      <w:r>
+        <w:t>for</w:t>
+      </w:r>
+      <w:proofErr w:type="spellEnd"/>
+      <w:r>
+        <w:t xml:space="preserve"> Java</w:t>
+      </w:r>
+    </w:p>
+    <w:p>
+      <w:r>
+        <w:t xml:space="preserve">3. Reinicia VS </w:t>
+      </w:r>
+      <w:proofErr w:type="spellStart"/>
+      <w:r>
+        <w:t>Code</w:t>
+      </w:r>
+      <w:proofErr w:type="spellEnd"/>
+      <w:r>
+        <w:t>.</w:t>
       </w:r>
     </w:p>
     <w:p>
@@ -629,7 +854,15 @@
     </w:p>
     <w:p>
       <w:r>
-        <w:t>Ejemplo de TDAs en Java: Listas, Pilas, Colas, Conjuntos.</w:t>
+        <w:t xml:space="preserve">Ejemplo de </w:t>
+      </w:r>
+      <w:proofErr w:type="spellStart"/>
+      <w:r>
+        <w:t>TDAs</w:t>
+      </w:r>
+      <w:proofErr w:type="spellEnd"/>
+      <w:r>
+        <w:t xml:space="preserve"> en Java: Listas, Pilas, Colas, Conjuntos.</w:t>
       </w:r>
     </w:p>
     <w:p>
@@ -670,8 +903,13 @@
     </w:p>
     <w:p>
       <w:r>
-        <w:t>/src</w:t>
-      </w:r>
+        <w:t>/</w:t>
+      </w:r>
+      <w:proofErr w:type="spellStart"/>
+      <w:r>
+        <w:t>src</w:t>
+      </w:r>
+      <w:proofErr w:type="spellEnd"/>
     </w:p>
     <w:p>
       <w:r>
@@ -690,7 +928,23 @@
     </w:p>
     <w:p>
       <w:r>
-        <w:t>│── interfaces   → Define contratos (IVehiculo, IPersona).</w:t>
+        <w:t>│── interfaces   → Define contratos (</w:t>
+      </w:r>
+      <w:proofErr w:type="spellStart"/>
+      <w:r>
+        <w:t>IVehiculo</w:t>
+      </w:r>
+      <w:proofErr w:type="spellEnd"/>
+      <w:r>
+        <w:t xml:space="preserve">, </w:t>
+      </w:r>
+      <w:proofErr w:type="spellStart"/>
+      <w:r>
+        <w:t>IPersona</w:t>
+      </w:r>
+      <w:proofErr w:type="spellEnd"/>
+      <w:r>
+        <w:t>).</w:t>
       </w:r>
     </w:p>
     <w:p>
@@ -713,12 +967,28 @@
     </w:p>
     <w:p>
       <w:r>
-        <w:t>✅ Eclipse y VS Code son entornos válidos para programar en Java.</w:t>
-      </w:r>
-    </w:p>
-    <w:p>
-      <w:r>
-        <w:t>✅ Eclipse es mejor para proyectos grandes, VS Code es más ligero.</w:t>
+        <w:t xml:space="preserve">✅ Eclipse y VS </w:t>
+      </w:r>
+      <w:proofErr w:type="spellStart"/>
+      <w:r>
+        <w:t>Code</w:t>
+      </w:r>
+      <w:proofErr w:type="spellEnd"/>
+      <w:r>
+        <w:t xml:space="preserve"> son entornos válidos para programar en Java.</w:t>
+      </w:r>
+    </w:p>
+    <w:p>
+      <w:r>
+        <w:t xml:space="preserve">✅ Eclipse es mejor para proyectos grandes, VS </w:t>
+      </w:r>
+      <w:proofErr w:type="spellStart"/>
+      <w:r>
+        <w:t>Code</w:t>
+      </w:r>
+      <w:proofErr w:type="spellEnd"/>
+      <w:r>
+        <w:t xml:space="preserve"> es más ligero.</w:t>
       </w:r>
     </w:p>
     <w:p>
@@ -737,13 +1007,7 @@
       </w:pPr>
       <w:r>
         <w:lastRenderedPageBreak/>
-        <w:t>8</w:t>
-      </w:r>
-      <w:r>
-        <w:t xml:space="preserve">. </w:t>
-      </w:r>
-      <w:r>
-        <w:t>Objetivos de la clase</w:t>
+        <w:t>8. Objetivos de la clase</w:t>
       </w:r>
     </w:p>
     <w:p/>
@@ -816,8 +1080,37 @@
         </w:numPr>
       </w:pPr>
       <w:r>
-        <w:t>Analizar las palabras reservadas nuevas del lenguaje, abstract, public, void, etc</w:t>
-      </w:r>
+        <w:t xml:space="preserve">Analizar las palabras reservadas nuevas del lenguaje, </w:t>
+      </w:r>
+      <w:proofErr w:type="spellStart"/>
+      <w:r>
+        <w:t>abstract</w:t>
+      </w:r>
+      <w:proofErr w:type="spellEnd"/>
+      <w:r>
+        <w:t xml:space="preserve">, </w:t>
+      </w:r>
+      <w:proofErr w:type="spellStart"/>
+      <w:r>
+        <w:t>public</w:t>
+      </w:r>
+      <w:proofErr w:type="spellEnd"/>
+      <w:r>
+        <w:t xml:space="preserve">, </w:t>
+      </w:r>
+      <w:proofErr w:type="spellStart"/>
+      <w:r>
+        <w:t>void</w:t>
+      </w:r>
+      <w:proofErr w:type="spellEnd"/>
+      <w:r>
+        <w:t xml:space="preserve">, </w:t>
+      </w:r>
+      <w:proofErr w:type="spellStart"/>
+      <w:r>
+        <w:t>etc</w:t>
+      </w:r>
+      <w:proofErr w:type="spellEnd"/>
     </w:p>
     <w:p>
       <w:pPr>
@@ -828,11 +1121,24 @@
         </w:numPr>
       </w:pPr>
       <w:r>
-        <w:t xml:space="preserve">Completar la </w:t>
-      </w:r>
-      <w:r>
-        <w:t xml:space="preserve"> interface IArreglosEnteros</w:t>
-      </w:r>
+        <w:t xml:space="preserve">Completar </w:t>
+      </w:r>
+      <w:proofErr w:type="gramStart"/>
+      <w:r>
+        <w:t xml:space="preserve">la </w:t>
+      </w:r>
+      <w:r>
+        <w:t xml:space="preserve"> interface</w:t>
+      </w:r>
+      <w:proofErr w:type="gramEnd"/>
+      <w:r>
+        <w:t xml:space="preserve"> </w:t>
+      </w:r>
+      <w:proofErr w:type="spellStart"/>
+      <w:r>
+        <w:t>IArreglosEnteros</w:t>
+      </w:r>
+      <w:proofErr w:type="spellEnd"/>
       <w:r>
         <w:t xml:space="preserve"> del ejemplo 1</w:t>
       </w:r>
@@ -858,7 +1164,13 @@
         </w:numPr>
       </w:pPr>
       <w:r>
-        <w:t>Debatir y empezar a entender como se lee un Diagrama de Clases en JAVA</w:t>
+        <w:t xml:space="preserve">Debatir y empezar a entender </w:t>
+      </w:r>
+      <w:r>
+        <w:t>cómo</w:t>
+      </w:r>
+      <w:r>
+        <w:t xml:space="preserve"> se lee un Diagrama de Clases en JAVA</w:t>
       </w:r>
     </w:p>
     <w:p/>
@@ -4262,6 +4574,7 @@
   <w:style w:type="character" w:default="1" w:styleId="Fuentedeprrafopredeter">
     <w:name w:val="Default Paragraph Font"/>
     <w:uiPriority w:val="1"/>
+    <w:semiHidden/>
     <w:unhideWhenUsed/>
   </w:style>
   <w:style w:type="table" w:default="1" w:styleId="Tablanormal">
@@ -4644,6 +4957,26 @@
 </file>
 
 <file path=customXml/item1.xml><?xml version="1.0" encoding="utf-8"?>
+<?mso-contentType ?>
+<FormTemplates xmlns="http://schemas.microsoft.com/sharepoint/v3/contenttype/forms">
+  <Display>DocumentLibraryForm</Display>
+  <Edit>DocumentLibraryForm</Edit>
+  <New>DocumentLibraryForm</New>
+</FormTemplates>
+</file>
+
+<file path=customXml/item2.xml><?xml version="1.0" encoding="utf-8"?>
+<p:properties xmlns:p="http://schemas.microsoft.com/office/2006/metadata/properties" xmlns:xsi="http://www.w3.org/2001/XMLSchema-instance" xmlns:pc="http://schemas.microsoft.com/office/infopath/2007/PartnerControls">
+  <documentManagement>
+    <TaxCatchAll xmlns="0c2f789d-87d1-4dc9-9a51-1fd80dd83c97" xsi:nil="true"/>
+    <lcf76f155ced4ddcb4097134ff3c332f xmlns="9c67501a-3611-4fa5-9019-4ad452d2b50f">
+      <Terms xmlns="http://schemas.microsoft.com/office/infopath/2007/PartnerControls"/>
+    </lcf76f155ced4ddcb4097134ff3c332f>
+  </documentManagement>
+</p:properties>
+</file>
+
+<file path=customXml/item3.xml><?xml version="1.0" encoding="utf-8"?>
 <ct:contentTypeSchema xmlns:ct="http://schemas.microsoft.com/office/2006/metadata/contentType" xmlns:ma="http://schemas.microsoft.com/office/2006/metadata/properties/metaAttributes" ct:_="" ma:_="" ma:contentTypeName="Document" ma:contentTypeID="0x01010068D62A5450ECBA4BB1580F3E8BC7C801" ma:contentTypeVersion="13" ma:contentTypeDescription="Create a new document." ma:contentTypeScope="" ma:versionID="5c55cb28d8d2e40dc047b971b41d07da">
   <xsd:schema xmlns:xsd="http://www.w3.org/2001/XMLSchema" xmlns:xs="http://www.w3.org/2001/XMLSchema" xmlns:p="http://schemas.microsoft.com/office/2006/metadata/properties" xmlns:ns2="9c67501a-3611-4fa5-9019-4ad452d2b50f" xmlns:ns3="0c2f789d-87d1-4dc9-9a51-1fd80dd83c97" targetNamespace="http://schemas.microsoft.com/office/2006/metadata/properties" ma:root="true" ma:fieldsID="539f14d648349e1ce4271e473b869ad2" ns2:_="" ns3:_="">
     <xsd:import namespace="9c67501a-3611-4fa5-9019-4ad452d2b50f"/>
@@ -4850,27 +5183,26 @@
 </ct:contentTypeSchema>
 </file>
 
-<file path=customXml/item2.xml><?xml version="1.0" encoding="utf-8"?>
-<p:properties xmlns:p="http://schemas.microsoft.com/office/2006/metadata/properties" xmlns:xsi="http://www.w3.org/2001/XMLSchema-instance" xmlns:pc="http://schemas.microsoft.com/office/infopath/2007/PartnerControls">
-  <documentManagement>
-    <TaxCatchAll xmlns="0c2f789d-87d1-4dc9-9a51-1fd80dd83c97" xsi:nil="true"/>
-    <lcf76f155ced4ddcb4097134ff3c332f xmlns="9c67501a-3611-4fa5-9019-4ad452d2b50f">
-      <Terms xmlns="http://schemas.microsoft.com/office/infopath/2007/PartnerControls"/>
-    </lcf76f155ced4ddcb4097134ff3c332f>
-  </documentManagement>
-</p:properties>
+<file path=customXml/itemProps1.xml><?xml version="1.0" encoding="utf-8"?>
+<ds:datastoreItem xmlns:ds="http://schemas.openxmlformats.org/officeDocument/2006/customXml" ds:itemID="{EB25EA5A-698A-4659-8888-8C267F836F6A}">
+  <ds:schemaRefs>
+    <ds:schemaRef ds:uri="http://schemas.microsoft.com/sharepoint/v3/contenttype/forms"/>
+  </ds:schemaRefs>
+</ds:datastoreItem>
 </file>
 
-<file path=customXml/item3.xml><?xml version="1.0" encoding="utf-8"?>
-<?mso-contentType ?>
-<FormTemplates xmlns="http://schemas.microsoft.com/sharepoint/v3/contenttype/forms">
-  <Display>DocumentLibraryForm</Display>
-  <Edit>DocumentLibraryForm</Edit>
-  <New>DocumentLibraryForm</New>
-</FormTemplates>
+<file path=customXml/itemProps2.xml><?xml version="1.0" encoding="utf-8"?>
+<ds:datastoreItem xmlns:ds="http://schemas.openxmlformats.org/officeDocument/2006/customXml" ds:itemID="{04958C72-8F35-4235-9545-41A403E2602B}">
+  <ds:schemaRefs>
+    <ds:schemaRef ds:uri="http://schemas.microsoft.com/office/2006/metadata/properties"/>
+    <ds:schemaRef ds:uri="http://schemas.microsoft.com/office/infopath/2007/PartnerControls"/>
+    <ds:schemaRef ds:uri="0c2f789d-87d1-4dc9-9a51-1fd80dd83c97"/>
+    <ds:schemaRef ds:uri="9c67501a-3611-4fa5-9019-4ad452d2b50f"/>
+  </ds:schemaRefs>
+</ds:datastoreItem>
 </file>
 
-<file path=customXml/itemProps1.xml><?xml version="1.0" encoding="utf-8"?>
+<file path=customXml/itemProps3.xml><?xml version="1.0" encoding="utf-8"?>
 <ds:datastoreItem xmlns:ds="http://schemas.openxmlformats.org/officeDocument/2006/customXml" ds:itemID="{03CC4DED-B98B-426F-A577-6F5630BA162B}">
   <ds:schemaRefs>
     <ds:schemaRef ds:uri="http://schemas.microsoft.com/office/2006/metadata/contentType"/>
@@ -4887,23 +5219,4 @@
     <ds:schemaRef ds:uri="http://schemas.microsoft.com/internal/obd"/>
   </ds:schemaRefs>
 </ds:datastoreItem>
-</file>
-
-<file path=customXml/itemProps2.xml><?xml version="1.0" encoding="utf-8"?>
-<ds:datastoreItem xmlns:ds="http://schemas.openxmlformats.org/officeDocument/2006/customXml" ds:itemID="{04958C72-8F35-4235-9545-41A403E2602B}">
-  <ds:schemaRefs>
-    <ds:schemaRef ds:uri="http://schemas.microsoft.com/office/2006/metadata/properties"/>
-    <ds:schemaRef ds:uri="http://schemas.microsoft.com/office/infopath/2007/PartnerControls"/>
-    <ds:schemaRef ds:uri="0c2f789d-87d1-4dc9-9a51-1fd80dd83c97"/>
-    <ds:schemaRef ds:uri="9c67501a-3611-4fa5-9019-4ad452d2b50f"/>
-  </ds:schemaRefs>
-</ds:datastoreItem>
-</file>
-
-<file path=customXml/itemProps3.xml><?xml version="1.0" encoding="utf-8"?>
-<ds:datastoreItem xmlns:ds="http://schemas.openxmlformats.org/officeDocument/2006/customXml" ds:itemID="{EB25EA5A-698A-4659-8888-8C267F836F6A}">
-  <ds:schemaRefs>
-    <ds:schemaRef ds:uri="http://schemas.microsoft.com/sharepoint/v3/contenttype/forms"/>
-  </ds:schemaRefs>
-</ds:datastoreItem>
 </file>
</xml_diff>

<commit_message>
Agregué la tarea de la clase II
</commit_message>
<xml_diff>
--- a/Clase - II/Apunte de clase.docx
+++ b/Clase - II/Apunte de clase.docx
@@ -1173,6 +1173,95 @@
         <w:t xml:space="preserve"> se lee un Diagrama de Clases en JAVA</w:t>
       </w:r>
     </w:p>
+    <w:p>
+      <w:pPr>
+        <w:pStyle w:val="Ttulo1"/>
+        <w:rPr>
+          <w:color w:val="FF0000"/>
+        </w:rPr>
+      </w:pPr>
+    </w:p>
+    <w:p>
+      <w:pPr>
+        <w:pStyle w:val="Ttulo1"/>
+        <w:rPr>
+          <w:color w:val="FF0000"/>
+        </w:rPr>
+      </w:pPr>
+      <w:r>
+        <w:rPr>
+          <w:color w:val="FF0000"/>
+        </w:rPr>
+        <w:t>9. Tarea para practicar</w:t>
+      </w:r>
+    </w:p>
+    <w:p/>
+    <w:p>
+      <w:pPr>
+        <w:jc w:val="both"/>
+      </w:pPr>
+      <w:r>
+        <w:t xml:space="preserve">Luego de comprender, comentar y “jugar” con el código fuente de la clase 2, Clase2TDA, disponible en el repositorio: </w:t>
+      </w:r>
+    </w:p>
+    <w:p>
+      <w:pPr>
+        <w:jc w:val="both"/>
+      </w:pPr>
+      <w:hyperlink r:id="rId13" w:history="1">
+        <w:r>
+          <w:rPr>
+            <w:rStyle w:val="Hipervnculo"/>
+          </w:rPr>
+          <w:t>https://github.com/NicolasPerezUNLaSMN/PROG_II_UADE_JAVA/tree/master/Clase%20-%20II</w:t>
+        </w:r>
+      </w:hyperlink>
+    </w:p>
+    <w:p>
+      <w:pPr>
+        <w:jc w:val="both"/>
+      </w:pPr>
+    </w:p>
+    <w:p>
+      <w:pPr>
+        <w:jc w:val="both"/>
+      </w:pPr>
+      <w:r>
+        <w:t xml:space="preserve">Crear un nuevo </w:t>
+      </w:r>
+      <w:proofErr w:type="spellStart"/>
+      <w:r>
+        <w:t>TestVehiculos</w:t>
+      </w:r>
+      <w:proofErr w:type="spellEnd"/>
+      <w:r>
+        <w:t xml:space="preserve">, en el cual se creen 3 </w:t>
+      </w:r>
+      <w:proofErr w:type="spellStart"/>
+      <w:r>
+        <w:t>Vehiculos</w:t>
+      </w:r>
+      <w:proofErr w:type="spellEnd"/>
+      <w:r>
+        <w:t xml:space="preserve"> y se le asigne un conductor a cada uno. Para eso crear un Array de </w:t>
+      </w:r>
+      <w:proofErr w:type="spellStart"/>
+      <w:r>
+        <w:t>Vehiculos</w:t>
+      </w:r>
+      <w:proofErr w:type="spellEnd"/>
+      <w:r>
+        <w:t xml:space="preserve"> (</w:t>
+      </w:r>
+      <w:proofErr w:type="gramStart"/>
+      <w:r>
+        <w:t>Vehículo[</w:t>
+      </w:r>
+      <w:proofErr w:type="gramEnd"/>
+      <w:r>
+        <w:t xml:space="preserve">] ), que todos los datos de los vehículos y personas se ingresen por teclado (Scanner), y agregar la validación en el caso que en el género de la Persona no sea ni masculino, ni femenino ni otro, se vuelva a pedir otro género. </w:t>
+      </w:r>
+    </w:p>
     <w:p/>
     <w:p>
       <w:r>
@@ -1198,7 +1287,7 @@
                     </pic:cNvPicPr>
                   </pic:nvPicPr>
                   <pic:blipFill>
-                    <a:blip r:embed="rId13">
+                    <a:blip r:embed="rId14">
                       <a:extLst>
                         <a:ext uri="{28A0092B-C50C-407E-A947-70E740481C1C}">
                           <a14:useLocalDpi xmlns:a14="http://schemas.microsoft.com/office/drawing/2010/main" val="0"/>
@@ -1321,8 +1410,8 @@
       </w:pPr>
     </w:p>
     <w:sectPr>
-      <w:headerReference w:type="default" r:id="rId14"/>
-      <w:footerReference w:type="default" r:id="rId15"/>
+      <w:headerReference w:type="default" r:id="rId15"/>
+      <w:footerReference w:type="default" r:id="rId16"/>
       <w:pgSz w:w="11906" w:h="16838"/>
       <w:pgMar w:top="1440" w:right="1440" w:bottom="1440" w:left="1440" w:header="720" w:footer="720" w:gutter="0"/>
       <w:cols w:space="720"/>
@@ -4692,6 +4781,18 @@
       </w:tblBorders>
     </w:tblPr>
   </w:style>
+  <w:style w:type="character" w:styleId="Mencinsinresolver">
+    <w:name w:val="Unresolved Mention"/>
+    <w:basedOn w:val="Fuentedeprrafopredeter"/>
+    <w:uiPriority w:val="99"/>
+    <w:semiHidden/>
+    <w:unhideWhenUsed/>
+    <w:rsid w:val="00AA7B86"/>
+    <w:rPr>
+      <w:color w:val="605E5C"/>
+      <w:shd w:val="clear" w:color="auto" w:fill="E1DFDD"/>
+    </w:rPr>
+  </w:style>
 </w:styles>
 </file>
 
@@ -4957,15 +5058,6 @@
 </file>
 
 <file path=customXml/item1.xml><?xml version="1.0" encoding="utf-8"?>
-<?mso-contentType ?>
-<FormTemplates xmlns="http://schemas.microsoft.com/sharepoint/v3/contenttype/forms">
-  <Display>DocumentLibraryForm</Display>
-  <Edit>DocumentLibraryForm</Edit>
-  <New>DocumentLibraryForm</New>
-</FormTemplates>
-</file>
-
-<file path=customXml/item2.xml><?xml version="1.0" encoding="utf-8"?>
 <p:properties xmlns:p="http://schemas.microsoft.com/office/2006/metadata/properties" xmlns:xsi="http://www.w3.org/2001/XMLSchema-instance" xmlns:pc="http://schemas.microsoft.com/office/infopath/2007/PartnerControls">
   <documentManagement>
     <TaxCatchAll xmlns="0c2f789d-87d1-4dc9-9a51-1fd80dd83c97" xsi:nil="true"/>
@@ -4974,6 +5066,15 @@
     </lcf76f155ced4ddcb4097134ff3c332f>
   </documentManagement>
 </p:properties>
+</file>
+
+<file path=customXml/item2.xml><?xml version="1.0" encoding="utf-8"?>
+<?mso-contentType ?>
+<FormTemplates xmlns="http://schemas.microsoft.com/sharepoint/v3/contenttype/forms">
+  <Display>DocumentLibraryForm</Display>
+  <Edit>DocumentLibraryForm</Edit>
+  <New>DocumentLibraryForm</New>
+</FormTemplates>
 </file>
 
 <file path=customXml/item3.xml><?xml version="1.0" encoding="utf-8"?>
@@ -5184,20 +5285,20 @@
 </file>
 
 <file path=customXml/itemProps1.xml><?xml version="1.0" encoding="utf-8"?>
-<ds:datastoreItem xmlns:ds="http://schemas.openxmlformats.org/officeDocument/2006/customXml" ds:itemID="{EB25EA5A-698A-4659-8888-8C267F836F6A}">
-  <ds:schemaRefs>
-    <ds:schemaRef ds:uri="http://schemas.microsoft.com/sharepoint/v3/contenttype/forms"/>
-  </ds:schemaRefs>
-</ds:datastoreItem>
-</file>
-
-<file path=customXml/itemProps2.xml><?xml version="1.0" encoding="utf-8"?>
 <ds:datastoreItem xmlns:ds="http://schemas.openxmlformats.org/officeDocument/2006/customXml" ds:itemID="{04958C72-8F35-4235-9545-41A403E2602B}">
   <ds:schemaRefs>
     <ds:schemaRef ds:uri="http://schemas.microsoft.com/office/2006/metadata/properties"/>
     <ds:schemaRef ds:uri="http://schemas.microsoft.com/office/infopath/2007/PartnerControls"/>
     <ds:schemaRef ds:uri="0c2f789d-87d1-4dc9-9a51-1fd80dd83c97"/>
     <ds:schemaRef ds:uri="9c67501a-3611-4fa5-9019-4ad452d2b50f"/>
+  </ds:schemaRefs>
+</ds:datastoreItem>
+</file>
+
+<file path=customXml/itemProps2.xml><?xml version="1.0" encoding="utf-8"?>
+<ds:datastoreItem xmlns:ds="http://schemas.openxmlformats.org/officeDocument/2006/customXml" ds:itemID="{EB25EA5A-698A-4659-8888-8C267F836F6A}">
+  <ds:schemaRefs>
+    <ds:schemaRef ds:uri="http://schemas.microsoft.com/sharepoint/v3/contenttype/forms"/>
   </ds:schemaRefs>
 </ds:datastoreItem>
 </file>

</xml_diff>

<commit_message>
Acomode en carpetas por comisión para que no sea redundante la info
</commit_message>
<xml_diff>
--- a/Clase - II/Apunte de clase.docx
+++ b/Clase - II/Apunte de clase.docx
@@ -1173,106 +1173,19 @@
         <w:t xml:space="preserve"> se lee un Diagrama de Clases en JAVA</w:t>
       </w:r>
     </w:p>
-    <w:p>
-      <w:pPr>
-        <w:pStyle w:val="Ttulo1"/>
-        <w:rPr>
-          <w:color w:val="FF0000"/>
-        </w:rPr>
-      </w:pPr>
-    </w:p>
-    <w:p>
-      <w:pPr>
-        <w:pStyle w:val="Ttulo1"/>
-        <w:rPr>
-          <w:color w:val="FF0000"/>
-        </w:rPr>
-      </w:pPr>
-      <w:r>
-        <w:rPr>
-          <w:color w:val="FF0000"/>
-        </w:rPr>
-        <w:t>9. Tarea para practicar</w:t>
-      </w:r>
-    </w:p>
     <w:p/>
     <w:p>
       <w:pPr>
-        <w:jc w:val="both"/>
-      </w:pPr>
-      <w:r>
-        <w:t xml:space="preserve">Luego de comprender, comentar y “jugar” con el código fuente de la clase 2, Clase2TDA, disponible en el repositorio: </w:t>
-      </w:r>
-    </w:p>
-    <w:p>
-      <w:pPr>
-        <w:jc w:val="both"/>
-      </w:pPr>
-      <w:hyperlink r:id="rId13" w:history="1">
-        <w:r>
-          <w:rPr>
-            <w:rStyle w:val="Hipervnculo"/>
-          </w:rPr>
-          <w:t>https://github.com/NicolasPerezUNLaSMN/PROG_II_UADE_JAVA/tree/master/Clase%20-%20II</w:t>
-        </w:r>
-      </w:hyperlink>
-    </w:p>
-    <w:p>
-      <w:pPr>
-        <w:jc w:val="both"/>
-      </w:pPr>
-    </w:p>
-    <w:p>
-      <w:pPr>
-        <w:jc w:val="both"/>
-      </w:pPr>
-      <w:r>
-        <w:t xml:space="preserve">Crear un nuevo </w:t>
-      </w:r>
-      <w:proofErr w:type="spellStart"/>
-      <w:r>
-        <w:t>TestVehiculos</w:t>
-      </w:r>
-      <w:proofErr w:type="spellEnd"/>
-      <w:r>
-        <w:t xml:space="preserve">, en el cual se creen 3 </w:t>
-      </w:r>
-      <w:proofErr w:type="spellStart"/>
-      <w:r>
-        <w:t>Vehiculos</w:t>
-      </w:r>
-      <w:proofErr w:type="spellEnd"/>
-      <w:r>
-        <w:t xml:space="preserve"> y se le asigne un conductor a cada uno. Para eso crear un Array de </w:t>
-      </w:r>
-      <w:proofErr w:type="spellStart"/>
-      <w:r>
-        <w:t>Vehiculos</w:t>
-      </w:r>
-      <w:proofErr w:type="spellEnd"/>
-      <w:r>
-        <w:t xml:space="preserve"> (</w:t>
-      </w:r>
-      <w:proofErr w:type="gramStart"/>
-      <w:r>
-        <w:t>Vehículo[</w:t>
-      </w:r>
-      <w:proofErr w:type="gramEnd"/>
-      <w:r>
-        <w:t xml:space="preserve">] ), que todos los datos de los vehículos y personas se ingresen por teclado (Scanner), y agregar la validación en el caso que en el género de la Persona no sea ni masculino, ni femenino ni otro, se vuelva a pedir otro género. </w:t>
-      </w:r>
-    </w:p>
-    <w:p/>
-    <w:p>
+        <w:jc w:val="center"/>
+      </w:pPr>
       <w:r>
         <w:rPr>
           <w:noProof/>
         </w:rPr>
-        <w:lastRenderedPageBreak/>
         <w:drawing>
-          <wp:inline distT="0" distB="0" distL="0" distR="0" wp14:anchorId="78FCCEFE" wp14:editId="5D5CDFAC">
-            <wp:extent cx="5731510" cy="6734810"/>
-            <wp:effectExtent l="0" t="0" r="2540" b="8890"/>
+          <wp:inline distT="0" distB="0" distL="0" distR="0" wp14:anchorId="5B785A27" wp14:editId="610E92EB">
+            <wp:extent cx="4114800" cy="4835095"/>
+            <wp:effectExtent l="0" t="0" r="0" b="3810"/>
             <wp:docPr id="1953959966" name="Imagen 1" descr="PlantUML Diagram"/>
             <wp:cNvGraphicFramePr>
               <a:graphicFrameLocks xmlns:a="http://schemas.openxmlformats.org/drawingml/2006/main" noChangeAspect="1"/>
@@ -1287,7 +1200,7 @@
                     </pic:cNvPicPr>
                   </pic:nvPicPr>
                   <pic:blipFill>
-                    <a:blip r:embed="rId14">
+                    <a:blip r:embed="rId13">
                       <a:extLst>
                         <a:ext uri="{28A0092B-C50C-407E-A947-70E740481C1C}">
                           <a14:useLocalDpi xmlns:a14="http://schemas.microsoft.com/office/drawing/2010/main" val="0"/>
@@ -1302,7 +1215,7 @@
                   <pic:spPr bwMode="auto">
                     <a:xfrm>
                       <a:off x="0" y="0"/>
-                      <a:ext cx="5731510" cy="6734810"/>
+                      <a:ext cx="4124469" cy="4846456"/>
                     </a:xfrm>
                     <a:prstGeom prst="rect">
                       <a:avLst/>
@@ -1317,6 +1230,128 @@
             </a:graphic>
           </wp:inline>
         </w:drawing>
+      </w:r>
+    </w:p>
+    <w:p>
+      <w:pPr>
+        <w:pStyle w:val="Ttulo1"/>
+        <w:rPr>
+          <w:color w:val="FF0000"/>
+        </w:rPr>
+      </w:pPr>
+    </w:p>
+    <w:p>
+      <w:pPr>
+        <w:pStyle w:val="Ttulo1"/>
+        <w:rPr>
+          <w:color w:val="FF0000"/>
+        </w:rPr>
+      </w:pPr>
+      <w:r>
+        <w:rPr>
+          <w:color w:val="FF0000"/>
+        </w:rPr>
+        <w:t>9. Tarea para practicar</w:t>
+      </w:r>
+    </w:p>
+    <w:p/>
+    <w:p>
+      <w:pPr>
+        <w:jc w:val="both"/>
+      </w:pPr>
+      <w:r>
+        <w:t xml:space="preserve">Luego de comprender, comentar y “jugar” con el código fuente de la clase 2, Clase2TDA, disponible en el repositorio: </w:t>
+      </w:r>
+    </w:p>
+    <w:p>
+      <w:pPr>
+        <w:jc w:val="both"/>
+      </w:pPr>
+      <w:hyperlink r:id="rId14" w:history="1">
+        <w:r>
+          <w:rPr>
+            <w:rStyle w:val="Hipervnculo"/>
+          </w:rPr>
+          <w:t>https://github.com/NicolasPerezUNLaSMN/PROG_II_UADE_JAVA/tree/master/Clase%20-%20II</w:t>
+        </w:r>
+      </w:hyperlink>
+    </w:p>
+    <w:p>
+      <w:pPr>
+        <w:jc w:val="both"/>
+      </w:pPr>
+    </w:p>
+    <w:p>
+      <w:pPr>
+        <w:jc w:val="both"/>
+      </w:pPr>
+      <w:r>
+        <w:t xml:space="preserve">Crear un nuevo </w:t>
+      </w:r>
+      <w:proofErr w:type="spellStart"/>
+      <w:r>
+        <w:t>TestVehiculos</w:t>
+      </w:r>
+      <w:proofErr w:type="spellEnd"/>
+      <w:r>
+        <w:t xml:space="preserve">, en el cual se creen 3 </w:t>
+      </w:r>
+      <w:proofErr w:type="spellStart"/>
+      <w:r>
+        <w:t>Vehiculos</w:t>
+      </w:r>
+      <w:proofErr w:type="spellEnd"/>
+      <w:r>
+        <w:t xml:space="preserve"> y se le asigne un conductor a cada uno. Para eso crear un Array de </w:t>
+      </w:r>
+      <w:proofErr w:type="spellStart"/>
+      <w:r>
+        <w:t>Vehiculos</w:t>
+      </w:r>
+      <w:proofErr w:type="spellEnd"/>
+      <w:r>
+        <w:t xml:space="preserve"> (</w:t>
+      </w:r>
+      <w:proofErr w:type="gramStart"/>
+      <w:r>
+        <w:t>Vehículo[</w:t>
+      </w:r>
+      <w:proofErr w:type="gramEnd"/>
+      <w:r>
+        <w:t xml:space="preserve">] ), que todos los datos de los vehículos y personas se ingresen por teclado (Scanner), y agregar la validación en el caso que en el género de la Persona no sea ni masculino, ni femenino ni otro, se vuelva a pedir otro género. </w:t>
+      </w:r>
+    </w:p>
+    <w:p/>
+    <w:p>
+      <w:pPr>
+        <w:pStyle w:val="Ttulo1"/>
+      </w:pPr>
+      <w:r>
+        <w:t>10. Próxima clase</w:t>
+      </w:r>
+    </w:p>
+    <w:p/>
+    <w:p>
+      <w:r>
+        <w:t xml:space="preserve">a. </w:t>
+      </w:r>
+      <w:r>
+        <w:t>Le prestaremos más atención al concepto de PRE; POST y AXIOMAS</w:t>
+      </w:r>
+    </w:p>
+    <w:p>
+      <w:r>
+        <w:t>b. Explicaremos el concepto de @Override</w:t>
+      </w:r>
+    </w:p>
+    <w:p>
+      <w:r>
+        <w:t xml:space="preserve">c. Relacionaremos más de dos Clases entre sí. </w:t>
+      </w:r>
+    </w:p>
+    <w:p>
+      <w:r>
+        <w:t>d. Comenzaremos a trabajar con estructuras de datos más complejas y estáticas.</w:t>
       </w:r>
     </w:p>
     <w:p>
@@ -5058,6 +5093,15 @@
 </file>
 
 <file path=customXml/item1.xml><?xml version="1.0" encoding="utf-8"?>
+<?mso-contentType ?>
+<FormTemplates xmlns="http://schemas.microsoft.com/sharepoint/v3/contenttype/forms">
+  <Display>DocumentLibraryForm</Display>
+  <Edit>DocumentLibraryForm</Edit>
+  <New>DocumentLibraryForm</New>
+</FormTemplates>
+</file>
+
+<file path=customXml/item2.xml><?xml version="1.0" encoding="utf-8"?>
 <p:properties xmlns:p="http://schemas.microsoft.com/office/2006/metadata/properties" xmlns:xsi="http://www.w3.org/2001/XMLSchema-instance" xmlns:pc="http://schemas.microsoft.com/office/infopath/2007/PartnerControls">
   <documentManagement>
     <TaxCatchAll xmlns="0c2f789d-87d1-4dc9-9a51-1fd80dd83c97" xsi:nil="true"/>
@@ -5066,15 +5110,6 @@
     </lcf76f155ced4ddcb4097134ff3c332f>
   </documentManagement>
 </p:properties>
-</file>
-
-<file path=customXml/item2.xml><?xml version="1.0" encoding="utf-8"?>
-<?mso-contentType ?>
-<FormTemplates xmlns="http://schemas.microsoft.com/sharepoint/v3/contenttype/forms">
-  <Display>DocumentLibraryForm</Display>
-  <Edit>DocumentLibraryForm</Edit>
-  <New>DocumentLibraryForm</New>
-</FormTemplates>
 </file>
 
 <file path=customXml/item3.xml><?xml version="1.0" encoding="utf-8"?>
@@ -5285,20 +5320,20 @@
 </file>
 
 <file path=customXml/itemProps1.xml><?xml version="1.0" encoding="utf-8"?>
+<ds:datastoreItem xmlns:ds="http://schemas.openxmlformats.org/officeDocument/2006/customXml" ds:itemID="{EB25EA5A-698A-4659-8888-8C267F836F6A}">
+  <ds:schemaRefs>
+    <ds:schemaRef ds:uri="http://schemas.microsoft.com/sharepoint/v3/contenttype/forms"/>
+  </ds:schemaRefs>
+</ds:datastoreItem>
+</file>
+
+<file path=customXml/itemProps2.xml><?xml version="1.0" encoding="utf-8"?>
 <ds:datastoreItem xmlns:ds="http://schemas.openxmlformats.org/officeDocument/2006/customXml" ds:itemID="{04958C72-8F35-4235-9545-41A403E2602B}">
   <ds:schemaRefs>
     <ds:schemaRef ds:uri="http://schemas.microsoft.com/office/2006/metadata/properties"/>
     <ds:schemaRef ds:uri="http://schemas.microsoft.com/office/infopath/2007/PartnerControls"/>
     <ds:schemaRef ds:uri="0c2f789d-87d1-4dc9-9a51-1fd80dd83c97"/>
     <ds:schemaRef ds:uri="9c67501a-3611-4fa5-9019-4ad452d2b50f"/>
-  </ds:schemaRefs>
-</ds:datastoreItem>
-</file>
-
-<file path=customXml/itemProps2.xml><?xml version="1.0" encoding="utf-8"?>
-<ds:datastoreItem xmlns:ds="http://schemas.openxmlformats.org/officeDocument/2006/customXml" ds:itemID="{EB25EA5A-698A-4659-8888-8C267F836F6A}">
-  <ds:schemaRefs>
-    <ds:schemaRef ds:uri="http://schemas.microsoft.com/sharepoint/v3/contenttype/forms"/>
   </ds:schemaRefs>
 </ds:datastoreItem>
 </file>

</xml_diff>